<commit_message>
Added register user functionality plus password validation plus confirmed password not equal exception.
</commit_message>
<xml_diff>
--- a/Mapping objects/10. DB-Advanced-Spring-Data-Auto-Mapping-Objects-Exercises.docx
+++ b/Mapping objects/10. DB-Advanced-Spring-Data-Auto-Mapping-Objects-Exercises.docx
@@ -1,6 +1,6 @@
 
 <file path=word/document.xml><?xml version="1.0" encoding="utf-8"?>
-<w:document xmlns:wpc="http://schemas.microsoft.com/office/word/2010/wordprocessingCanvas" xmlns:cx="http://schemas.microsoft.com/office/drawing/2014/chartex" xmlns:cx1="http://schemas.microsoft.com/office/drawing/2015/9/8/chartex" xmlns:cx2="http://schemas.microsoft.com/office/drawing/2015/10/21/chartex" xmlns:cx3="http://schemas.microsoft.com/office/drawing/2016/5/9/chartex" xmlns:cx4="http://schemas.microsoft.com/office/drawing/2016/5/10/chartex" xmlns:cx5="http://schemas.microsoft.com/office/drawing/2016/5/11/chartex" xmlns:cx6="http://schemas.microsoft.com/office/drawing/2016/5/12/chartex" xmlns:cx7="http://schemas.microsoft.com/office/drawing/2016/5/13/chartex" xmlns:cx8="http://schemas.microsoft.com/office/drawing/2016/5/14/chartex" xmlns:mc="http://schemas.openxmlformats.org/markup-compatibility/2006" xmlns:aink="http://schemas.microsoft.com/office/drawing/2016/ink" xmlns:am3d="http://schemas.microsoft.com/office/drawing/2017/model3d" xmlns:o="urn:schemas-microsoft-com:office:office" xmlns:r="http://schemas.openxmlformats.org/officeDocument/2006/relationships" xmlns:m="http://schemas.openxmlformats.org/officeDocument/2006/math" xmlns:v="urn:schemas-microsoft-com:vml" xmlns:wp14="http://schemas.microsoft.com/office/word/2010/wordprocessingDrawing" xmlns:wp="http://schemas.openxmlformats.org/drawingml/2006/wordprocessingDrawing" xmlns:w10="urn:schemas-microsoft-com:office:word" xmlns:w="http://schemas.openxmlformats.org/wordprocessingml/2006/main" xmlns:w14="http://schemas.microsoft.com/office/word/2010/wordml" xmlns:w15="http://schemas.microsoft.com/office/word/2012/wordml" xmlns:w16se="http://schemas.microsoft.com/office/word/2015/wordml/symex" xmlns:wpg="http://schemas.microsoft.com/office/word/2010/wordprocessingGroup" xmlns:wpi="http://schemas.microsoft.com/office/word/2010/wordprocessingInk" xmlns:wne="http://schemas.microsoft.com/office/word/2006/wordml" xmlns:wps="http://schemas.microsoft.com/office/word/2010/wordprocessingShape" mc:Ignorable="w14 w15 w16se wp14">
+<w:document xmlns:wpc="http://schemas.microsoft.com/office/word/2010/wordprocessingCanvas" xmlns:cx="http://schemas.microsoft.com/office/drawing/2014/chartex" xmlns:cx1="http://schemas.microsoft.com/office/drawing/2015/9/8/chartex" xmlns:cx2="http://schemas.microsoft.com/office/drawing/2015/10/21/chartex" xmlns:cx3="http://schemas.microsoft.com/office/drawing/2016/5/9/chartex" xmlns:cx4="http://schemas.microsoft.com/office/drawing/2016/5/10/chartex" xmlns:cx5="http://schemas.microsoft.com/office/drawing/2016/5/11/chartex" xmlns:cx6="http://schemas.microsoft.com/office/drawing/2016/5/12/chartex" xmlns:cx7="http://schemas.microsoft.com/office/drawing/2016/5/13/chartex" xmlns:cx8="http://schemas.microsoft.com/office/drawing/2016/5/14/chartex" xmlns:mc="http://schemas.openxmlformats.org/markup-compatibility/2006" xmlns:aink="http://schemas.microsoft.com/office/drawing/2016/ink" xmlns:am3d="http://schemas.microsoft.com/office/drawing/2017/model3d" xmlns:o="urn:schemas-microsoft-com:office:office" xmlns:r="http://schemas.openxmlformats.org/officeDocument/2006/relationships" xmlns:m="http://schemas.openxmlformats.org/officeDocument/2006/math" xmlns:v="urn:schemas-microsoft-com:vml" xmlns:wp14="http://schemas.microsoft.com/office/word/2010/wordprocessingDrawing" xmlns:wp="http://schemas.openxmlformats.org/drawingml/2006/wordprocessingDrawing" xmlns:w10="urn:schemas-microsoft-com:office:word" xmlns:w="http://schemas.openxmlformats.org/wordprocessingml/2006/main" xmlns:w14="http://schemas.microsoft.com/office/word/2010/wordml" xmlns:w15="http://schemas.microsoft.com/office/word/2012/wordml" xmlns:w16cex="http://schemas.microsoft.com/office/word/2018/wordml/cex" xmlns:w16cid="http://schemas.microsoft.com/office/word/2016/wordml/cid" xmlns:w16="http://schemas.microsoft.com/office/word/2018/wordml" xmlns:w16se="http://schemas.microsoft.com/office/word/2015/wordml/symex" xmlns:wpg="http://schemas.microsoft.com/office/word/2010/wordprocessingGroup" xmlns:wpi="http://schemas.microsoft.com/office/word/2010/wordprocessingInk" xmlns:wne="http://schemas.microsoft.com/office/word/2006/wordml" xmlns:wps="http://schemas.microsoft.com/office/word/2010/wordprocessingShape" mc:Ignorable="w14 w15 w16se w16cid w16 w16cex wp14">
   <w:body>
     <w:p>
       <w:pPr>
@@ -212,27 +212,39 @@
         <w:spacing w:before="80" w:after="120"/>
         <w:rPr>
           <w:noProof/>
-        </w:rPr>
-      </w:pPr>
-      <w:r>
+          <w:color w:val="FF0000"/>
+        </w:rPr>
+      </w:pPr>
+      <w:r>
+        <w:rPr>
+          <w:color w:val="FF0000"/>
+        </w:rPr>
         <w:t xml:space="preserve">The </w:t>
       </w:r>
       <w:r>
         <w:rPr>
           <w:b/>
+          <w:color w:val="FF0000"/>
         </w:rPr>
         <w:t>first registered user</w:t>
       </w:r>
       <w:r>
+        <w:rPr>
+          <w:color w:val="FF0000"/>
+        </w:rPr>
         <w:t xml:space="preserve"> becomes also an </w:t>
       </w:r>
       <w:r>
         <w:rPr>
           <w:b/>
+          <w:color w:val="FF0000"/>
         </w:rPr>
         <w:t>administrator</w:t>
       </w:r>
       <w:r>
+        <w:rPr>
+          <w:color w:val="FF0000"/>
+        </w:rPr>
         <w:t>. You can manually mark users as admins in the database.</w:t>
       </w:r>
     </w:p>
@@ -585,8 +597,6 @@
       <w:r>
         <w:t xml:space="preserve"> edit or delete game. </w:t>
       </w:r>
-      <w:bookmarkStart w:id="0" w:name="_GoBack"/>
-      <w:bookmarkEnd w:id="0"/>
     </w:p>
     <w:p>
       <w:pPr>
@@ -758,21 +768,12 @@
         </w:rPr>
         <w:t>c</w:t>
       </w:r>
-      <w:proofErr w:type="spellStart"/>
       <w:r>
         <w:rPr>
           <w:rFonts w:ascii="Consolas" w:hAnsi="Consolas" w:cs="Consolas"/>
           <w:b/>
         </w:rPr>
-        <w:t>onfirmPassword</w:t>
-      </w:r>
-      <w:proofErr w:type="spellEnd"/>
-      <w:r>
-        <w:rPr>
-          <w:rFonts w:ascii="Consolas" w:hAnsi="Consolas" w:cs="Consolas"/>
-          <w:b/>
-        </w:rPr>
-        <w:t>&gt;</w:t>
+        <w:t>onfirmPassword&gt;</w:t>
       </w:r>
       <w:r>
         <w:rPr>
@@ -1781,15 +1782,7 @@
         <w:t>Title</w:t>
       </w:r>
       <w:r>
-        <w:t xml:space="preserve"> – </w:t>
-      </w:r>
-      <w:proofErr w:type="gramStart"/>
-      <w:r>
-        <w:t>has to</w:t>
-      </w:r>
-      <w:proofErr w:type="gramEnd"/>
-      <w:r>
-        <w:t xml:space="preserve"> begin with </w:t>
+        <w:t xml:space="preserve"> – has to begin with </w:t>
       </w:r>
       <w:r>
         <w:rPr>
@@ -2296,30 +2289,14 @@
                 <w:rFonts w:ascii="Consolas" w:hAnsi="Consolas" w:cs="Consolas"/>
                 <w:shd w:val="clear" w:color="auto" w:fill="FFFFFF"/>
               </w:rPr>
-              <w:t xml:space="preserve">Overwatch is a team-based multiplayer online first-person shooter video game developed and published by Blizzard </w:t>
-            </w:r>
-            <w:proofErr w:type="gramStart"/>
+              <w:t>Overwatch is a team-based multiplayer online first-person shooter video game developed and published by Blizzard Entertainment.</w:t>
+            </w:r>
             <w:r>
               <w:rPr>
                 <w:rFonts w:ascii="Consolas" w:hAnsi="Consolas" w:cs="Consolas"/>
                 <w:shd w:val="clear" w:color="auto" w:fill="FFFFFF"/>
               </w:rPr>
-              <w:t>Entertainment.</w:t>
-            </w:r>
-            <w:r>
-              <w:rPr>
-                <w:rFonts w:ascii="Consolas" w:hAnsi="Consolas" w:cs="Consolas"/>
-                <w:shd w:val="clear" w:color="auto" w:fill="FFFFFF"/>
-              </w:rPr>
-              <w:t>|</w:t>
-            </w:r>
-            <w:proofErr w:type="gramEnd"/>
-            <w:r>
-              <w:rPr>
-                <w:rFonts w:ascii="Consolas" w:hAnsi="Consolas" w:cs="Consolas"/>
-                <w:shd w:val="clear" w:color="auto" w:fill="FFFFFF"/>
-              </w:rPr>
-              <w:t>24-05-2016</w:t>
+              <w:t>|24-05-2016</w:t>
             </w:r>
           </w:p>
           <w:p>
@@ -2400,16 +2377,8 @@
               <w:rPr>
                 <w:rFonts w:ascii="Consolas" w:hAnsi="Consolas" w:cs="Consolas"/>
               </w:rPr>
-              <w:t xml:space="preserve">dded </w:t>
-            </w:r>
-            <w:proofErr w:type="spellStart"/>
-            <w:r>
-              <w:rPr>
-                <w:rFonts w:ascii="Consolas" w:hAnsi="Consolas" w:cs="Consolas"/>
-              </w:rPr>
-              <w:t>Overwatch</w:t>
-            </w:r>
-            <w:proofErr w:type="spellEnd"/>
+              <w:t>dded Overwatch</w:t>
+            </w:r>
           </w:p>
           <w:p>
             <w:pPr>
@@ -2423,17 +2392,8 @@
                 <w:rFonts w:ascii="Consolas" w:hAnsi="Consolas" w:cs="Consolas"/>
                 <w:color w:val="0B8505"/>
               </w:rPr>
-              <w:t xml:space="preserve">Edited </w:t>
-            </w:r>
-            <w:proofErr w:type="spellStart"/>
-            <w:r>
-              <w:rPr>
-                <w:rFonts w:ascii="Consolas" w:hAnsi="Consolas" w:cs="Consolas"/>
-                <w:color w:val="0B8505"/>
-              </w:rPr>
-              <w:t>Overwatch</w:t>
-            </w:r>
-            <w:proofErr w:type="spellEnd"/>
+              <w:t>Edited Overwatch</w:t>
+            </w:r>
           </w:p>
           <w:p>
             <w:pPr>
@@ -2446,17 +2406,8 @@
                 <w:rFonts w:ascii="Consolas" w:hAnsi="Consolas" w:cs="Consolas"/>
                 <w:color w:val="FF0000"/>
               </w:rPr>
-              <w:t xml:space="preserve">Deleted </w:t>
-            </w:r>
-            <w:proofErr w:type="spellStart"/>
-            <w:r>
-              <w:rPr>
-                <w:rFonts w:ascii="Consolas" w:hAnsi="Consolas" w:cs="Consolas"/>
-                <w:color w:val="FF0000"/>
-              </w:rPr>
-              <w:t>Overwatch</w:t>
-            </w:r>
-            <w:proofErr w:type="spellEnd"/>
+              <w:t>Deleted Overwatch</w:t>
+            </w:r>
           </w:p>
         </w:tc>
       </w:tr>
@@ -2621,14 +2572,12 @@
           <w:b/>
         </w:rPr>
       </w:pPr>
-      <w:proofErr w:type="spellStart"/>
       <w:r>
         <w:rPr>
           <w:b/>
         </w:rPr>
         <w:t>OwnedGames</w:t>
       </w:r>
-      <w:proofErr w:type="spellEnd"/>
       <w:r>
         <w:rPr>
           <w:b/>
@@ -2725,14 +2674,12 @@
                 <w:rFonts w:ascii="Consolas" w:hAnsi="Consolas" w:cs="Consolas"/>
               </w:rPr>
             </w:pPr>
-            <w:proofErr w:type="spellStart"/>
             <w:r>
               <w:rPr>
                 <w:rFonts w:ascii="Consolas" w:hAnsi="Consolas" w:cs="Consolas"/>
               </w:rPr>
               <w:t>AllGame</w:t>
             </w:r>
-            <w:proofErr w:type="spellEnd"/>
           </w:p>
         </w:tc>
         <w:tc>
@@ -2745,19 +2692,11 @@
                 <w:rFonts w:ascii="Consolas" w:hAnsi="Consolas" w:cs="Consolas"/>
               </w:rPr>
             </w:pPr>
-            <w:proofErr w:type="spellStart"/>
             <w:r>
               <w:rPr>
                 <w:rFonts w:ascii="Consolas" w:hAnsi="Consolas" w:cs="Consolas"/>
               </w:rPr>
-              <w:t>Overwatch</w:t>
-            </w:r>
-            <w:proofErr w:type="spellEnd"/>
-            <w:r>
-              <w:rPr>
-                <w:rFonts w:ascii="Consolas" w:hAnsi="Consolas" w:cs="Consolas"/>
-              </w:rPr>
-              <w:t xml:space="preserve"> 80.00</w:t>
+              <w:t>Overwatch 80.00</w:t>
             </w:r>
           </w:p>
           <w:p>
@@ -2920,23 +2859,13 @@
               </w:rPr>
               <w:t xml:space="preserve">Description: </w:t>
             </w:r>
-            <w:proofErr w:type="spellStart"/>
             <w:r>
               <w:rPr>
                 <w:rFonts w:ascii="Consolas" w:hAnsi="Consolas" w:cs="Consolas"/>
                 <w:color w:val="222222"/>
                 <w:shd w:val="clear" w:color="auto" w:fill="FFFFFF"/>
               </w:rPr>
-              <w:t>Overwatch</w:t>
-            </w:r>
-            <w:proofErr w:type="spellEnd"/>
-            <w:r>
-              <w:rPr>
-                <w:rFonts w:ascii="Consolas" w:hAnsi="Consolas" w:cs="Consolas"/>
-                <w:color w:val="222222"/>
-                <w:shd w:val="clear" w:color="auto" w:fill="FFFFFF"/>
-              </w:rPr>
-              <w:t xml:space="preserve"> is a team-based multiplayer online first-person shooter video game developed and published by Blizzard Entertainment. </w:t>
+              <w:t>Overwatch is a team-based multiplayer online first-person shooter video game developed and published by Blizzard Entertainment. </w:t>
             </w:r>
           </w:p>
           <w:p>
@@ -3499,19 +3428,11 @@
                 <w:rFonts w:ascii="Consolas" w:hAnsi="Consolas" w:cs="Consolas"/>
               </w:rPr>
             </w:pPr>
-            <w:proofErr w:type="spellStart"/>
             <w:r>
               <w:rPr>
                 <w:rFonts w:ascii="Consolas" w:hAnsi="Consolas" w:cs="Consolas"/>
               </w:rPr>
-              <w:t>Overwatch</w:t>
-            </w:r>
-            <w:proofErr w:type="spellEnd"/>
-            <w:r>
-              <w:rPr>
-                <w:rFonts w:ascii="Consolas" w:hAnsi="Consolas" w:cs="Consolas"/>
-              </w:rPr>
-              <w:t xml:space="preserve"> </w:t>
+              <w:t xml:space="preserve">Overwatch </w:t>
             </w:r>
             <w:r>
               <w:rPr>
@@ -3533,21 +3454,12 @@
                 <w:color w:val="FF0000"/>
               </w:rPr>
             </w:pPr>
-            <w:proofErr w:type="spellStart"/>
             <w:r>
               <w:rPr>
                 <w:rFonts w:ascii="Consolas" w:hAnsi="Consolas" w:cs="Consolas"/>
                 <w:color w:val="FF0000"/>
               </w:rPr>
-              <w:t>Overwatch</w:t>
-            </w:r>
-            <w:proofErr w:type="spellEnd"/>
-            <w:r>
-              <w:rPr>
-                <w:rFonts w:ascii="Consolas" w:hAnsi="Consolas" w:cs="Consolas"/>
-                <w:color w:val="FF0000"/>
-              </w:rPr>
-              <w:t xml:space="preserve"> removed from cart</w:t>
+              <w:t>Overwatch removed from cart</w:t>
             </w:r>
             <w:r>
               <w:rPr>
@@ -3563,19 +3475,11 @@
                 <w:rFonts w:ascii="Consolas" w:hAnsi="Consolas" w:cs="Consolas"/>
               </w:rPr>
             </w:pPr>
-            <w:proofErr w:type="spellStart"/>
             <w:r>
               <w:rPr>
                 <w:rFonts w:ascii="Consolas" w:hAnsi="Consolas" w:cs="Consolas"/>
               </w:rPr>
-              <w:t>Overwatch</w:t>
-            </w:r>
-            <w:proofErr w:type="spellEnd"/>
-            <w:r>
-              <w:rPr>
-                <w:rFonts w:ascii="Consolas" w:hAnsi="Consolas" w:cs="Consolas"/>
-              </w:rPr>
-              <w:t xml:space="preserve"> added to cart.</w:t>
+              <w:t>Overwatch added to cart.</w:t>
             </w:r>
           </w:p>
           <w:p>
@@ -3604,17 +3508,8 @@
                 <w:rFonts w:ascii="Consolas" w:hAnsi="Consolas" w:cs="Consolas"/>
                 <w:color w:val="0B8505"/>
               </w:rPr>
-              <w:t xml:space="preserve"> -</w:t>
-            </w:r>
-            <w:proofErr w:type="spellStart"/>
-            <w:r>
-              <w:rPr>
-                <w:rFonts w:ascii="Consolas" w:hAnsi="Consolas" w:cs="Consolas"/>
-                <w:color w:val="0B8505"/>
-              </w:rPr>
-              <w:t>Overwatch</w:t>
-            </w:r>
-            <w:proofErr w:type="spellEnd"/>
+              <w:t xml:space="preserve"> -Overwatch</w:t>
+            </w:r>
           </w:p>
         </w:tc>
       </w:tr>
@@ -3649,7 +3544,7 @@
 </file>
 
 <file path=word/endnotes.xml><?xml version="1.0" encoding="utf-8"?>
-<w:endnotes xmlns:wpc="http://schemas.microsoft.com/office/word/2010/wordprocessingCanvas" xmlns:cx="http://schemas.microsoft.com/office/drawing/2014/chartex" xmlns:cx1="http://schemas.microsoft.com/office/drawing/2015/9/8/chartex" xmlns:cx2="http://schemas.microsoft.com/office/drawing/2015/10/21/chartex" xmlns:cx3="http://schemas.microsoft.com/office/drawing/2016/5/9/chartex" xmlns:cx4="http://schemas.microsoft.com/office/drawing/2016/5/10/chartex" xmlns:cx5="http://schemas.microsoft.com/office/drawing/2016/5/11/chartex" xmlns:cx6="http://schemas.microsoft.com/office/drawing/2016/5/12/chartex" xmlns:cx7="http://schemas.microsoft.com/office/drawing/2016/5/13/chartex" xmlns:cx8="http://schemas.microsoft.com/office/drawing/2016/5/14/chartex" xmlns:mc="http://schemas.openxmlformats.org/markup-compatibility/2006" xmlns:aink="http://schemas.microsoft.com/office/drawing/2016/ink" xmlns:am3d="http://schemas.microsoft.com/office/drawing/2017/model3d" xmlns:o="urn:schemas-microsoft-com:office:office" xmlns:r="http://schemas.openxmlformats.org/officeDocument/2006/relationships" xmlns:m="http://schemas.openxmlformats.org/officeDocument/2006/math" xmlns:v="urn:schemas-microsoft-com:vml" xmlns:wp14="http://schemas.microsoft.com/office/word/2010/wordprocessingDrawing" xmlns:wp="http://schemas.openxmlformats.org/drawingml/2006/wordprocessingDrawing" xmlns:w10="urn:schemas-microsoft-com:office:word" xmlns:w="http://schemas.openxmlformats.org/wordprocessingml/2006/main" xmlns:w14="http://schemas.microsoft.com/office/word/2010/wordml" xmlns:w15="http://schemas.microsoft.com/office/word/2012/wordml" xmlns:w16se="http://schemas.microsoft.com/office/word/2015/wordml/symex" xmlns:wpg="http://schemas.microsoft.com/office/word/2010/wordprocessingGroup" xmlns:wpi="http://schemas.microsoft.com/office/word/2010/wordprocessingInk" xmlns:wne="http://schemas.microsoft.com/office/word/2006/wordml" xmlns:wps="http://schemas.microsoft.com/office/word/2010/wordprocessingShape" mc:Ignorable="w14 w15 w16se wp14">
+<w:endnotes xmlns:wpc="http://schemas.microsoft.com/office/word/2010/wordprocessingCanvas" xmlns:cx="http://schemas.microsoft.com/office/drawing/2014/chartex" xmlns:cx1="http://schemas.microsoft.com/office/drawing/2015/9/8/chartex" xmlns:cx2="http://schemas.microsoft.com/office/drawing/2015/10/21/chartex" xmlns:cx3="http://schemas.microsoft.com/office/drawing/2016/5/9/chartex" xmlns:cx4="http://schemas.microsoft.com/office/drawing/2016/5/10/chartex" xmlns:cx5="http://schemas.microsoft.com/office/drawing/2016/5/11/chartex" xmlns:cx6="http://schemas.microsoft.com/office/drawing/2016/5/12/chartex" xmlns:cx7="http://schemas.microsoft.com/office/drawing/2016/5/13/chartex" xmlns:cx8="http://schemas.microsoft.com/office/drawing/2016/5/14/chartex" xmlns:mc="http://schemas.openxmlformats.org/markup-compatibility/2006" xmlns:aink="http://schemas.microsoft.com/office/drawing/2016/ink" xmlns:am3d="http://schemas.microsoft.com/office/drawing/2017/model3d" xmlns:o="urn:schemas-microsoft-com:office:office" xmlns:r="http://schemas.openxmlformats.org/officeDocument/2006/relationships" xmlns:m="http://schemas.openxmlformats.org/officeDocument/2006/math" xmlns:v="urn:schemas-microsoft-com:vml" xmlns:wp14="http://schemas.microsoft.com/office/word/2010/wordprocessingDrawing" xmlns:wp="http://schemas.openxmlformats.org/drawingml/2006/wordprocessingDrawing" xmlns:w10="urn:schemas-microsoft-com:office:word" xmlns:w="http://schemas.openxmlformats.org/wordprocessingml/2006/main" xmlns:w14="http://schemas.microsoft.com/office/word/2010/wordml" xmlns:w15="http://schemas.microsoft.com/office/word/2012/wordml" xmlns:w16cex="http://schemas.microsoft.com/office/word/2018/wordml/cex" xmlns:w16cid="http://schemas.microsoft.com/office/word/2016/wordml/cid" xmlns:w16="http://schemas.microsoft.com/office/word/2018/wordml" xmlns:w16se="http://schemas.microsoft.com/office/word/2015/wordml/symex" xmlns:wpg="http://schemas.microsoft.com/office/word/2010/wordprocessingGroup" xmlns:wpi="http://schemas.microsoft.com/office/word/2010/wordprocessingInk" xmlns:wne="http://schemas.microsoft.com/office/word/2006/wordml" xmlns:wps="http://schemas.microsoft.com/office/word/2010/wordprocessingShape" mc:Ignorable="w14 w15 w16se w16cid w16 w16cex wp14">
   <w:endnote w:type="separator" w:id="-1">
     <w:p>
       <w:pPr>
@@ -3674,20 +3569,20 @@
 </file>
 
 <file path=word/footer1.xml><?xml version="1.0" encoding="utf-8"?>
-<w:ftr xmlns:wpc="http://schemas.microsoft.com/office/word/2010/wordprocessingCanvas" xmlns:cx="http://schemas.microsoft.com/office/drawing/2014/chartex" xmlns:cx1="http://schemas.microsoft.com/office/drawing/2015/9/8/chartex" xmlns:cx2="http://schemas.microsoft.com/office/drawing/2015/10/21/chartex" xmlns:cx3="http://schemas.microsoft.com/office/drawing/2016/5/9/chartex" xmlns:cx4="http://schemas.microsoft.com/office/drawing/2016/5/10/chartex" xmlns:cx5="http://schemas.microsoft.com/office/drawing/2016/5/11/chartex" xmlns:cx6="http://schemas.microsoft.com/office/drawing/2016/5/12/chartex" xmlns:cx7="http://schemas.microsoft.com/office/drawing/2016/5/13/chartex" xmlns:cx8="http://schemas.microsoft.com/office/drawing/2016/5/14/chartex" xmlns:mc="http://schemas.openxmlformats.org/markup-compatibility/2006" xmlns:aink="http://schemas.microsoft.com/office/drawing/2016/ink" xmlns:am3d="http://schemas.microsoft.com/office/drawing/2017/model3d" xmlns:o="urn:schemas-microsoft-com:office:office" xmlns:r="http://schemas.openxmlformats.org/officeDocument/2006/relationships" xmlns:m="http://schemas.openxmlformats.org/officeDocument/2006/math" xmlns:v="urn:schemas-microsoft-com:vml" xmlns:wp14="http://schemas.microsoft.com/office/word/2010/wordprocessingDrawing" xmlns:wp="http://schemas.openxmlformats.org/drawingml/2006/wordprocessingDrawing" xmlns:w10="urn:schemas-microsoft-com:office:word" xmlns:w="http://schemas.openxmlformats.org/wordprocessingml/2006/main" xmlns:w14="http://schemas.microsoft.com/office/word/2010/wordml" xmlns:w15="http://schemas.microsoft.com/office/word/2012/wordml" xmlns:w16se="http://schemas.microsoft.com/office/word/2015/wordml/symex" xmlns:wpg="http://schemas.microsoft.com/office/word/2010/wordprocessingGroup" xmlns:wpi="http://schemas.microsoft.com/office/word/2010/wordprocessingInk" xmlns:wne="http://schemas.microsoft.com/office/word/2006/wordml" xmlns:wps="http://schemas.microsoft.com/office/word/2010/wordprocessingShape" mc:Ignorable="w14 w15 w16se wp14">
+<w:ftr xmlns:wpc="http://schemas.microsoft.com/office/word/2010/wordprocessingCanvas" xmlns:cx="http://schemas.microsoft.com/office/drawing/2014/chartex" xmlns:cx1="http://schemas.microsoft.com/office/drawing/2015/9/8/chartex" xmlns:cx2="http://schemas.microsoft.com/office/drawing/2015/10/21/chartex" xmlns:cx3="http://schemas.microsoft.com/office/drawing/2016/5/9/chartex" xmlns:cx4="http://schemas.microsoft.com/office/drawing/2016/5/10/chartex" xmlns:cx5="http://schemas.microsoft.com/office/drawing/2016/5/11/chartex" xmlns:cx6="http://schemas.microsoft.com/office/drawing/2016/5/12/chartex" xmlns:cx7="http://schemas.microsoft.com/office/drawing/2016/5/13/chartex" xmlns:cx8="http://schemas.microsoft.com/office/drawing/2016/5/14/chartex" xmlns:mc="http://schemas.openxmlformats.org/markup-compatibility/2006" xmlns:aink="http://schemas.microsoft.com/office/drawing/2016/ink" xmlns:am3d="http://schemas.microsoft.com/office/drawing/2017/model3d" xmlns:o="urn:schemas-microsoft-com:office:office" xmlns:r="http://schemas.openxmlformats.org/officeDocument/2006/relationships" xmlns:m="http://schemas.openxmlformats.org/officeDocument/2006/math" xmlns:v="urn:schemas-microsoft-com:vml" xmlns:wp14="http://schemas.microsoft.com/office/word/2010/wordprocessingDrawing" xmlns:wp="http://schemas.openxmlformats.org/drawingml/2006/wordprocessingDrawing" xmlns:w10="urn:schemas-microsoft-com:office:word" xmlns:w="http://schemas.openxmlformats.org/wordprocessingml/2006/main" xmlns:w14="http://schemas.microsoft.com/office/word/2010/wordml" xmlns:w15="http://schemas.microsoft.com/office/word/2012/wordml" xmlns:w16cex="http://schemas.microsoft.com/office/word/2018/wordml/cex" xmlns:w16cid="http://schemas.microsoft.com/office/word/2016/wordml/cid" xmlns:w16="http://schemas.microsoft.com/office/word/2018/wordml" xmlns:w16se="http://schemas.microsoft.com/office/word/2015/wordml/symex" xmlns:wpg="http://schemas.microsoft.com/office/word/2010/wordprocessingGroup" xmlns:wpi="http://schemas.microsoft.com/office/word/2010/wordprocessingInk" xmlns:wne="http://schemas.microsoft.com/office/word/2006/wordml" xmlns:wps="http://schemas.microsoft.com/office/word/2010/wordprocessingShape" mc:Ignorable="w14 w15 w16se w16cid w16 w16cex wp14">
   <w:p>
     <w:pPr>
       <w:pStyle w:val="a5"/>
     </w:pPr>
-    <w:bookmarkStart w:id="1" w:name="_Hlk498714685"/>
-    <w:bookmarkStart w:id="2" w:name="_Hlk498714686"/>
-    <w:bookmarkStart w:id="3" w:name="_Hlk498714687"/>
+    <w:bookmarkStart w:id="0" w:name="_Hlk498714685"/>
+    <w:bookmarkStart w:id="1" w:name="_Hlk498714686"/>
+    <w:bookmarkStart w:id="2" w:name="_Hlk498714687"/>
     <w:r>
       <w:rPr>
         <w:noProof/>
       </w:rPr>
       <w:drawing>
-        <wp:anchor distT="0" distB="0" distL="114300" distR="114300" simplePos="0" relativeHeight="251657216" behindDoc="0" locked="0" layoutInCell="1" allowOverlap="1" wp14:anchorId="086F4A56" wp14:editId="3083823C">
+        <wp:anchor distT="0" distB="0" distL="114300" distR="114300" simplePos="0" relativeHeight="251657216" behindDoc="0" locked="0" layoutInCell="1" allowOverlap="1" wp14:anchorId="70C98A15" wp14:editId="7EC32B35">
           <wp:simplePos x="0" y="0"/>
           <wp:positionH relativeFrom="margin">
             <wp:align>left</wp:align>
@@ -3757,7 +3652,7 @@
       <mc:AlternateContent>
         <mc:Choice Requires="wps">
           <w:drawing>
-            <wp:anchor distT="4294967295" distB="4294967295" distL="114300" distR="114300" simplePos="0" relativeHeight="251658240" behindDoc="0" locked="0" layoutInCell="1" allowOverlap="1" wp14:anchorId="40280C17" wp14:editId="5B64B575">
+            <wp:anchor distT="4294967295" distB="4294967295" distL="114300" distR="114300" simplePos="0" relativeHeight="251658240" behindDoc="0" locked="0" layoutInCell="1" allowOverlap="1" wp14:anchorId="205D7988" wp14:editId="3D0C11D3">
               <wp:simplePos x="0" y="0"/>
               <wp:positionH relativeFrom="column">
                 <wp:posOffset>-1270</wp:posOffset>
@@ -3821,7 +3716,7 @@
         </mc:Choice>
         <mc:Fallback>
           <w:pict>
-            <v:line w14:anchorId="51EACE87" id="Право съединение 90" o:spid="_x0000_s1026" style="position:absolute;flip:y;z-index:251658240;visibility:visible;mso-wrap-style:square;mso-width-percent:0;mso-height-percent:0;mso-wrap-distance-left:9pt;mso-wrap-distance-top:-3e-5mm;mso-wrap-distance-right:9pt;mso-wrap-distance-bottom:-3e-5mm;mso-position-horizontal:absolute;mso-position-horizontal-relative:text;mso-position-vertical:absolute;mso-position-vertical-relative:text;mso-width-percent:0;mso-height-percent:0;mso-width-relative:page;mso-height-relative:page" from="-.1pt,5.2pt" to="520.7pt,5.2pt" o:gfxdata="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" strokecolor="#f37123" strokeweight="1pt">
+            <v:line w14:anchorId="786391C5" id="Право съединение 90" o:spid="_x0000_s1026" style="position:absolute;flip:y;z-index:251658240;visibility:visible;mso-wrap-style:square;mso-width-percent:0;mso-height-percent:0;mso-wrap-distance-left:9pt;mso-wrap-distance-top:-3e-5mm;mso-wrap-distance-right:9pt;mso-wrap-distance-bottom:-3e-5mm;mso-position-horizontal:absolute;mso-position-horizontal-relative:text;mso-position-vertical:absolute;mso-position-vertical-relative:text;mso-width-percent:0;mso-height-percent:0;mso-width-relative:page;mso-height-relative:page" from="-.1pt,5.2pt" to="520.7pt,5.2pt" o:gfxdata="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" strokecolor="#f37123" strokeweight="1pt">
               <v:stroke endcap="round"/>
               <o:lock v:ext="edit" shapetype="f"/>
             </v:line>
@@ -3836,7 +3731,7 @@
       <mc:AlternateContent>
         <mc:Choice Requires="wps">
           <w:drawing>
-            <wp:anchor distT="0" distB="0" distL="114300" distR="114300" simplePos="0" relativeHeight="251660288" behindDoc="0" locked="0" layoutInCell="1" allowOverlap="1" wp14:anchorId="419220F2" wp14:editId="1E06BCC8">
+            <wp:anchor distT="0" distB="0" distL="114300" distR="114300" simplePos="0" relativeHeight="251660288" behindDoc="0" locked="0" layoutInCell="1" allowOverlap="1" wp14:anchorId="1314A711" wp14:editId="1A5A01BB">
               <wp:simplePos x="0" y="0"/>
               <wp:positionH relativeFrom="column">
                 <wp:posOffset>1579880</wp:posOffset>
@@ -3941,11 +3836,11 @@
                               <w:szCs w:val="20"/>
                             </w:rPr>
                             <w:drawing>
-                              <wp:inline distT="0" distB="0" distL="0" distR="0" wp14:anchorId="3760D5E4" wp14:editId="18FA6ED0">
+                              <wp:inline distT="0" distB="0" distL="0" distR="0" wp14:anchorId="6B75A259" wp14:editId="1AE21F74">
                                 <wp:extent cx="201930" cy="201930"/>
                                 <wp:effectExtent l="0" t="0" r="7620" b="7620"/>
                                 <wp:docPr id="11" name="Picture 12">
-                                  <a:hlinkClick xmlns:a="http://schemas.openxmlformats.org/drawingml/2006/main" r:id="rId1"/>
+                                  <a:hlinkClick xmlns:a="http://schemas.openxmlformats.org/drawingml/2006/main" r:id="rId3"/>
                                 </wp:docPr>
                                 <wp:cNvGraphicFramePr>
                                   <a:graphicFrameLocks xmlns:a="http://schemas.openxmlformats.org/drawingml/2006/main" noChangeAspect="1"/>
@@ -3955,7 +3850,7 @@
                                     <pic:pic xmlns:pic="http://schemas.openxmlformats.org/drawingml/2006/picture">
                                       <pic:nvPicPr>
                                         <pic:cNvPr id="0" name="Picture 19">
-                                          <a:hlinkClick r:id="rId3"/>
+                                          <a:hlinkClick r:id="rId1"/>
                                         </pic:cNvPr>
                                         <pic:cNvPicPr>
                                           <a:picLocks noChangeAspect="1" noChangeArrowheads="1"/>
@@ -4007,7 +3902,7 @@
                               <w:szCs w:val="20"/>
                             </w:rPr>
                             <w:drawing>
-                              <wp:inline distT="0" distB="0" distL="0" distR="0" wp14:anchorId="5A79D304" wp14:editId="0EA115CD">
+                              <wp:inline distT="0" distB="0" distL="0" distR="0" wp14:anchorId="6FDD6700" wp14:editId="1BC55E3E">
                                 <wp:extent cx="201930" cy="201930"/>
                                 <wp:effectExtent l="0" t="0" r="7620" b="7620"/>
                                 <wp:docPr id="14" name="Picture 14">
@@ -4072,7 +3967,7 @@
                               <w:szCs w:val="20"/>
                             </w:rPr>
                             <w:drawing>
-                              <wp:inline distT="0" distB="0" distL="0" distR="0" wp14:anchorId="54CE08AD" wp14:editId="7F2FBF51">
+                              <wp:inline distT="0" distB="0" distL="0" distR="0" wp14:anchorId="7DBD3215" wp14:editId="5E374D5B">
                                 <wp:extent cx="201930" cy="201930"/>
                                 <wp:effectExtent l="0" t="0" r="7620" b="7620"/>
                                 <wp:docPr id="34" name="Picture 18" title="Software University @ Facebook">
@@ -4123,7 +4018,7 @@
                               <w:szCs w:val="20"/>
                             </w:rPr>
                             <w:drawing>
-                              <wp:inline distT="0" distB="0" distL="0" distR="0" wp14:anchorId="65CB8AE6" wp14:editId="4C9C78CA">
+                              <wp:inline distT="0" distB="0" distL="0" distR="0" wp14:anchorId="0A9F9479" wp14:editId="270F9577">
                                 <wp:extent cx="201930" cy="201930"/>
                                 <wp:effectExtent l="0" t="0" r="7620" b="7620"/>
                                 <wp:docPr id="15" name="Picture 15" title="Software University @ Twitter">
@@ -4174,7 +4069,7 @@
                               <w:szCs w:val="20"/>
                             </w:rPr>
                             <w:drawing>
-                              <wp:inline distT="0" distB="0" distL="0" distR="0" wp14:anchorId="29D2B20E" wp14:editId="1305804E">
+                              <wp:inline distT="0" distB="0" distL="0" distR="0" wp14:anchorId="1BE5AFDA" wp14:editId="55980BD2">
                                 <wp:extent cx="201930" cy="201930"/>
                                 <wp:effectExtent l="0" t="0" r="7620" b="7620"/>
                                 <wp:docPr id="12" name="Picture 13" title="Software University @ YouTube">
@@ -4225,7 +4120,7 @@
                               <w:szCs w:val="20"/>
                             </w:rPr>
                             <w:drawing>
-                              <wp:inline distT="0" distB="0" distL="0" distR="0" wp14:anchorId="5517F32C" wp14:editId="12D8B9BA">
+                              <wp:inline distT="0" distB="0" distL="0" distR="0" wp14:anchorId="450A5806" wp14:editId="38DFA4C3">
                                 <wp:extent cx="201930" cy="201930"/>
                                 <wp:effectExtent l="0" t="0" r="7620" b="7620"/>
                                 <wp:docPr id="85" name="Picture 11">
@@ -4291,7 +4186,7 @@
                               <w:szCs w:val="20"/>
                             </w:rPr>
                             <w:drawing>
-                              <wp:inline distT="0" distB="0" distL="0" distR="0" wp14:anchorId="1F59C6C6" wp14:editId="522B683B">
+                              <wp:inline distT="0" distB="0" distL="0" distR="0" wp14:anchorId="76C0AAB9" wp14:editId="58626BE6">
                                 <wp:extent cx="198120" cy="198120"/>
                                 <wp:effectExtent l="0" t="0" r="0" b="0"/>
                                 <wp:docPr id="13" name="Picture 10">
@@ -4357,7 +4252,7 @@
                               <w:szCs w:val="20"/>
                             </w:rPr>
                             <w:drawing>
-                              <wp:inline distT="0" distB="0" distL="0" distR="0" wp14:anchorId="664A7227" wp14:editId="510A3063">
+                              <wp:inline distT="0" distB="0" distL="0" distR="0" wp14:anchorId="52D23796" wp14:editId="65AB57F2">
                                 <wp:extent cx="201930" cy="201930"/>
                                 <wp:effectExtent l="0" t="0" r="7620" b="7620"/>
                                 <wp:docPr id="16" name="Picture 9">
@@ -4423,7 +4318,7 @@
                               <w:szCs w:val="20"/>
                             </w:rPr>
                             <w:drawing>
-                              <wp:inline distT="0" distB="0" distL="0" distR="0" wp14:anchorId="0EEF273A" wp14:editId="07C086B5">
+                              <wp:inline distT="0" distB="0" distL="0" distR="0" wp14:anchorId="7959D2AD" wp14:editId="05F4290B">
                                 <wp:extent cx="201930" cy="201930"/>
                                 <wp:effectExtent l="0" t="0" r="7620" b="7620"/>
                                 <wp:docPr id="86" name="Picture 8" title="Software University: Email Us">
@@ -4480,7 +4375,7 @@
         </mc:Choice>
         <mc:Fallback>
           <w:pict>
-            <v:shapetype w14:anchorId="419220F2" id="_x0000_t202" coordsize="21600,21600" o:spt="202" path="m,l,21600r21600,l21600,xe">
+            <v:shapetype w14:anchorId="1314A711" id="_x0000_t202" coordsize="21600,21600" o:spt="202" path="m,l,21600r21600,l21600,xe">
               <v:stroke joinstyle="miter"/>
               <v:path gradientshapeok="t" o:connecttype="rect"/>
             </v:shapetype>
@@ -4553,11 +4448,11 @@
                         <w:szCs w:val="20"/>
                       </w:rPr>
                       <w:drawing>
-                        <wp:inline distT="0" distB="0" distL="0" distR="0" wp14:anchorId="3760D5E4" wp14:editId="18FA6ED0">
+                        <wp:inline distT="0" distB="0" distL="0" distR="0" wp14:anchorId="6B75A259" wp14:editId="1AE21F74">
                           <wp:extent cx="201930" cy="201930"/>
                           <wp:effectExtent l="0" t="0" r="7620" b="7620"/>
                           <wp:docPr id="11" name="Picture 12">
-                            <a:hlinkClick xmlns:a="http://schemas.openxmlformats.org/drawingml/2006/main" r:id="rId22"/>
+                            <a:hlinkClick xmlns:a="http://schemas.openxmlformats.org/drawingml/2006/main" r:id="rId3"/>
                           </wp:docPr>
                           <wp:cNvGraphicFramePr>
                             <a:graphicFrameLocks xmlns:a="http://schemas.openxmlformats.org/drawingml/2006/main" noChangeAspect="1"/>
@@ -4567,7 +4462,7 @@
                               <pic:pic xmlns:pic="http://schemas.openxmlformats.org/drawingml/2006/picture">
                                 <pic:nvPicPr>
                                   <pic:cNvPr id="0" name="Picture 19">
-                                    <a:hlinkClick r:id="rId22"/>
+                                    <a:hlinkClick r:id="rId3"/>
                                   </pic:cNvPr>
                                   <pic:cNvPicPr>
                                     <a:picLocks noChangeAspect="1" noChangeArrowheads="1"/>
@@ -4619,7 +4514,7 @@
                         <w:szCs w:val="20"/>
                       </w:rPr>
                       <w:drawing>
-                        <wp:inline distT="0" distB="0" distL="0" distR="0" wp14:anchorId="5A79D304" wp14:editId="0EA115CD">
+                        <wp:inline distT="0" distB="0" distL="0" distR="0" wp14:anchorId="6FDD6700" wp14:editId="1BC55E3E">
                           <wp:extent cx="201930" cy="201930"/>
                           <wp:effectExtent l="0" t="0" r="7620" b="7620"/>
                           <wp:docPr id="14" name="Picture 14">
@@ -4684,7 +4579,7 @@
                         <w:szCs w:val="20"/>
                       </w:rPr>
                       <w:drawing>
-                        <wp:inline distT="0" distB="0" distL="0" distR="0" wp14:anchorId="54CE08AD" wp14:editId="7F2FBF51">
+                        <wp:inline distT="0" distB="0" distL="0" distR="0" wp14:anchorId="7DBD3215" wp14:editId="5E374D5B">
                           <wp:extent cx="201930" cy="201930"/>
                           <wp:effectExtent l="0" t="0" r="7620" b="7620"/>
                           <wp:docPr id="34" name="Picture 18" title="Software University @ Facebook">
@@ -4735,7 +4630,7 @@
                         <w:szCs w:val="20"/>
                       </w:rPr>
                       <w:drawing>
-                        <wp:inline distT="0" distB="0" distL="0" distR="0" wp14:anchorId="65CB8AE6" wp14:editId="4C9C78CA">
+                        <wp:inline distT="0" distB="0" distL="0" distR="0" wp14:anchorId="0A9F9479" wp14:editId="270F9577">
                           <wp:extent cx="201930" cy="201930"/>
                           <wp:effectExtent l="0" t="0" r="7620" b="7620"/>
                           <wp:docPr id="15" name="Picture 15" title="Software University @ Twitter">
@@ -4786,7 +4681,7 @@
                         <w:szCs w:val="20"/>
                       </w:rPr>
                       <w:drawing>
-                        <wp:inline distT="0" distB="0" distL="0" distR="0" wp14:anchorId="29D2B20E" wp14:editId="1305804E">
+                        <wp:inline distT="0" distB="0" distL="0" distR="0" wp14:anchorId="1BE5AFDA" wp14:editId="55980BD2">
                           <wp:extent cx="201930" cy="201930"/>
                           <wp:effectExtent l="0" t="0" r="7620" b="7620"/>
                           <wp:docPr id="12" name="Picture 13" title="Software University @ YouTube">
@@ -4837,7 +4732,7 @@
                         <w:szCs w:val="20"/>
                       </w:rPr>
                       <w:drawing>
-                        <wp:inline distT="0" distB="0" distL="0" distR="0" wp14:anchorId="5517F32C" wp14:editId="12D8B9BA">
+                        <wp:inline distT="0" distB="0" distL="0" distR="0" wp14:anchorId="450A5806" wp14:editId="38DFA4C3">
                           <wp:extent cx="201930" cy="201930"/>
                           <wp:effectExtent l="0" t="0" r="7620" b="7620"/>
                           <wp:docPr id="85" name="Picture 11">
@@ -4903,7 +4798,7 @@
                         <w:szCs w:val="20"/>
                       </w:rPr>
                       <w:drawing>
-                        <wp:inline distT="0" distB="0" distL="0" distR="0" wp14:anchorId="1F59C6C6" wp14:editId="522B683B">
+                        <wp:inline distT="0" distB="0" distL="0" distR="0" wp14:anchorId="76C0AAB9" wp14:editId="58626BE6">
                           <wp:extent cx="198120" cy="198120"/>
                           <wp:effectExtent l="0" t="0" r="0" b="0"/>
                           <wp:docPr id="13" name="Picture 10">
@@ -4969,7 +4864,7 @@
                         <w:szCs w:val="20"/>
                       </w:rPr>
                       <w:drawing>
-                        <wp:inline distT="0" distB="0" distL="0" distR="0" wp14:anchorId="664A7227" wp14:editId="510A3063">
+                        <wp:inline distT="0" distB="0" distL="0" distR="0" wp14:anchorId="52D23796" wp14:editId="65AB57F2">
                           <wp:extent cx="201930" cy="201930"/>
                           <wp:effectExtent l="0" t="0" r="7620" b="7620"/>
                           <wp:docPr id="16" name="Picture 9">
@@ -5035,7 +4930,7 @@
                         <w:szCs w:val="20"/>
                       </w:rPr>
                       <w:drawing>
-                        <wp:inline distT="0" distB="0" distL="0" distR="0" wp14:anchorId="0EEF273A" wp14:editId="07C086B5">
+                        <wp:inline distT="0" distB="0" distL="0" distR="0" wp14:anchorId="7959D2AD" wp14:editId="05F4290B">
                           <wp:extent cx="201930" cy="201930"/>
                           <wp:effectExtent l="0" t="0" r="7620" b="7620"/>
                           <wp:docPr id="86" name="Picture 8" title="Software University: Email Us">
@@ -5087,7 +4982,7 @@
       <mc:AlternateContent>
         <mc:Choice Requires="wps">
           <w:drawing>
-            <wp:anchor distT="0" distB="0" distL="114300" distR="114300" simplePos="0" relativeHeight="251661312" behindDoc="0" locked="0" layoutInCell="1" allowOverlap="1" wp14:anchorId="03850878" wp14:editId="21A2A5D5">
+            <wp:anchor distT="0" distB="0" distL="114300" distR="114300" simplePos="0" relativeHeight="251661312" behindDoc="0" locked="0" layoutInCell="1" allowOverlap="1" wp14:anchorId="0A013283" wp14:editId="6AFB7B51">
               <wp:simplePos x="0" y="0"/>
               <wp:positionH relativeFrom="column">
                 <wp:posOffset>1589405</wp:posOffset>
@@ -5172,7 +5067,7 @@
         </mc:Choice>
         <mc:Fallback>
           <w:pict>
-            <v:shape w14:anchorId="03850878" id="Текстово поле 88" o:spid="_x0000_s1027" type="#_x0000_t202" style="position:absolute;margin-left:125.15pt;margin-top:26.95pt;width:44.85pt;height:15.75pt;z-index:251661312;visibility:visible;mso-wrap-style:square;mso-width-percent:0;mso-height-percent:0;mso-wrap-distance-left:9pt;mso-wrap-distance-top:0;mso-wrap-distance-right:9pt;mso-wrap-distance-bottom:0;mso-position-horizontal:absolute;mso-position-horizontal-relative:text;mso-position-vertical:absolute;mso-position-vertical-relative:text;mso-width-percent:0;mso-height-percent:0;mso-width-relative:page;mso-height-relative:page;v-text-anchor:middle" o:gfxdata="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" filled="f" stroked="f" strokeweight=".5pt">
+            <v:shape w14:anchorId="0A013283" id="Текстово поле 88" o:spid="_x0000_s1027" type="#_x0000_t202" style="position:absolute;margin-left:125.15pt;margin-top:26.95pt;width:44.85pt;height:15.75pt;z-index:251661312;visibility:visible;mso-wrap-style:square;mso-width-percent:0;mso-height-percent:0;mso-wrap-distance-left:9pt;mso-wrap-distance-top:0;mso-wrap-distance-right:9pt;mso-wrap-distance-bottom:0;mso-position-horizontal:absolute;mso-position-horizontal-relative:text;mso-position-vertical:absolute;mso-position-vertical-relative:text;mso-width-percent:0;mso-height-percent:0;mso-width-relative:page;mso-height-relative:page;v-text-anchor:middle" o:gfxdata="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" filled="f" stroked="f" strokeweight=".5pt">
               <v:textbox inset=".5mm,0,0,0">
                 <w:txbxContent>
                   <w:p>
@@ -5201,7 +5096,7 @@
       <mc:AlternateContent>
         <mc:Choice Requires="wps">
           <w:drawing>
-            <wp:anchor distT="0" distB="0" distL="114300" distR="114300" simplePos="0" relativeHeight="251662336" behindDoc="0" locked="0" layoutInCell="1" allowOverlap="1" wp14:anchorId="77C0A5BB" wp14:editId="34A2F078">
+            <wp:anchor distT="0" distB="0" distL="114300" distR="114300" simplePos="0" relativeHeight="251662336" behindDoc="0" locked="0" layoutInCell="1" allowOverlap="1" wp14:anchorId="4CB6C750" wp14:editId="1B092FB1">
               <wp:simplePos x="0" y="0"/>
               <wp:positionH relativeFrom="column">
                 <wp:posOffset>5647055</wp:posOffset>
@@ -5370,7 +5265,7 @@
         </mc:Choice>
         <mc:Fallback>
           <w:pict>
-            <v:shape w14:anchorId="77C0A5BB" id="Текстово поле 87" o:spid="_x0000_s1028" type="#_x0000_t202" style="position:absolute;margin-left:444.65pt;margin-top:26.95pt;width:70.9pt;height:15.9pt;z-index:251662336;visibility:visible;mso-wrap-style:square;mso-width-percent:0;mso-height-percent:0;mso-wrap-distance-left:9pt;mso-wrap-distance-top:0;mso-wrap-distance-right:9pt;mso-wrap-distance-bottom:0;mso-position-horizontal:absolute;mso-position-horizontal-relative:text;mso-position-vertical:absolute;mso-position-vertical-relative:text;mso-width-percent:0;mso-height-percent:0;mso-width-relative:page;mso-height-relative:page;v-text-anchor:middle" o:gfxdata="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" filled="f" stroked="f" strokeweight=".5pt">
+            <v:shape w14:anchorId="4CB6C750" id="Текстово поле 87" o:spid="_x0000_s1028" type="#_x0000_t202" style="position:absolute;margin-left:444.65pt;margin-top:26.95pt;width:70.9pt;height:15.9pt;z-index:251662336;visibility:visible;mso-wrap-style:square;mso-width-percent:0;mso-height-percent:0;mso-wrap-distance-left:9pt;mso-wrap-distance-top:0;mso-wrap-distance-right:9pt;mso-wrap-distance-bottom:0;mso-position-horizontal:absolute;mso-position-horizontal-relative:text;mso-position-vertical:absolute;mso-position-vertical-relative:text;mso-width-percent:0;mso-height-percent:0;mso-width-relative:page;mso-height-relative:page;v-text-anchor:middle" o:gfxdata="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" filled="f" stroked="f" strokeweight=".5pt">
               <v:textbox inset="0,0,0,0">
                 <w:txbxContent>
                   <w:p>
@@ -5482,9 +5377,9 @@
       <w:pStyle w:val="a5"/>
     </w:pPr>
   </w:p>
+  <w:bookmarkEnd w:id="0"/>
   <w:bookmarkEnd w:id="1"/>
   <w:bookmarkEnd w:id="2"/>
-  <w:bookmarkEnd w:id="3"/>
   <w:p>
     <w:pPr>
       <w:pStyle w:val="a5"/>
@@ -5494,7 +5389,7 @@
 </file>
 
 <file path=word/footnotes.xml><?xml version="1.0" encoding="utf-8"?>
-<w:footnotes xmlns:wpc="http://schemas.microsoft.com/office/word/2010/wordprocessingCanvas" xmlns:cx="http://schemas.microsoft.com/office/drawing/2014/chartex" xmlns:cx1="http://schemas.microsoft.com/office/drawing/2015/9/8/chartex" xmlns:cx2="http://schemas.microsoft.com/office/drawing/2015/10/21/chartex" xmlns:cx3="http://schemas.microsoft.com/office/drawing/2016/5/9/chartex" xmlns:cx4="http://schemas.microsoft.com/office/drawing/2016/5/10/chartex" xmlns:cx5="http://schemas.microsoft.com/office/drawing/2016/5/11/chartex" xmlns:cx6="http://schemas.microsoft.com/office/drawing/2016/5/12/chartex" xmlns:cx7="http://schemas.microsoft.com/office/drawing/2016/5/13/chartex" xmlns:cx8="http://schemas.microsoft.com/office/drawing/2016/5/14/chartex" xmlns:mc="http://schemas.openxmlformats.org/markup-compatibility/2006" xmlns:aink="http://schemas.microsoft.com/office/drawing/2016/ink" xmlns:am3d="http://schemas.microsoft.com/office/drawing/2017/model3d" xmlns:o="urn:schemas-microsoft-com:office:office" xmlns:r="http://schemas.openxmlformats.org/officeDocument/2006/relationships" xmlns:m="http://schemas.openxmlformats.org/officeDocument/2006/math" xmlns:v="urn:schemas-microsoft-com:vml" xmlns:wp14="http://schemas.microsoft.com/office/word/2010/wordprocessingDrawing" xmlns:wp="http://schemas.openxmlformats.org/drawingml/2006/wordprocessingDrawing" xmlns:w10="urn:schemas-microsoft-com:office:word" xmlns:w="http://schemas.openxmlformats.org/wordprocessingml/2006/main" xmlns:w14="http://schemas.microsoft.com/office/word/2010/wordml" xmlns:w15="http://schemas.microsoft.com/office/word/2012/wordml" xmlns:w16se="http://schemas.microsoft.com/office/word/2015/wordml/symex" xmlns:wpg="http://schemas.microsoft.com/office/word/2010/wordprocessingGroup" xmlns:wpi="http://schemas.microsoft.com/office/word/2010/wordprocessingInk" xmlns:wne="http://schemas.microsoft.com/office/word/2006/wordml" xmlns:wps="http://schemas.microsoft.com/office/word/2010/wordprocessingShape" mc:Ignorable="w14 w15 w16se wp14">
+<w:footnotes xmlns:wpc="http://schemas.microsoft.com/office/word/2010/wordprocessingCanvas" xmlns:cx="http://schemas.microsoft.com/office/drawing/2014/chartex" xmlns:cx1="http://schemas.microsoft.com/office/drawing/2015/9/8/chartex" xmlns:cx2="http://schemas.microsoft.com/office/drawing/2015/10/21/chartex" xmlns:cx3="http://schemas.microsoft.com/office/drawing/2016/5/9/chartex" xmlns:cx4="http://schemas.microsoft.com/office/drawing/2016/5/10/chartex" xmlns:cx5="http://schemas.microsoft.com/office/drawing/2016/5/11/chartex" xmlns:cx6="http://schemas.microsoft.com/office/drawing/2016/5/12/chartex" xmlns:cx7="http://schemas.microsoft.com/office/drawing/2016/5/13/chartex" xmlns:cx8="http://schemas.microsoft.com/office/drawing/2016/5/14/chartex" xmlns:mc="http://schemas.openxmlformats.org/markup-compatibility/2006" xmlns:aink="http://schemas.microsoft.com/office/drawing/2016/ink" xmlns:am3d="http://schemas.microsoft.com/office/drawing/2017/model3d" xmlns:o="urn:schemas-microsoft-com:office:office" xmlns:r="http://schemas.openxmlformats.org/officeDocument/2006/relationships" xmlns:m="http://schemas.openxmlformats.org/officeDocument/2006/math" xmlns:v="urn:schemas-microsoft-com:vml" xmlns:wp14="http://schemas.microsoft.com/office/word/2010/wordprocessingDrawing" xmlns:wp="http://schemas.openxmlformats.org/drawingml/2006/wordprocessingDrawing" xmlns:w10="urn:schemas-microsoft-com:office:word" xmlns:w="http://schemas.openxmlformats.org/wordprocessingml/2006/main" xmlns:w14="http://schemas.microsoft.com/office/word/2010/wordml" xmlns:w15="http://schemas.microsoft.com/office/word/2012/wordml" xmlns:w16cex="http://schemas.microsoft.com/office/word/2018/wordml/cex" xmlns:w16cid="http://schemas.microsoft.com/office/word/2016/wordml/cid" xmlns:w16="http://schemas.microsoft.com/office/word/2018/wordml" xmlns:w16se="http://schemas.microsoft.com/office/word/2015/wordml/symex" xmlns:wpg="http://schemas.microsoft.com/office/word/2010/wordprocessingGroup" xmlns:wpi="http://schemas.microsoft.com/office/word/2010/wordprocessingInk" xmlns:wne="http://schemas.microsoft.com/office/word/2006/wordml" xmlns:wps="http://schemas.microsoft.com/office/word/2010/wordprocessingShape" mc:Ignorable="w14 w15 w16se w16cid w16 w16cex wp14">
   <w:footnote w:type="separator" w:id="-1">
     <w:p>
       <w:pPr>
@@ -5519,7 +5414,7 @@
 </file>
 
 <file path=word/header1.xml><?xml version="1.0" encoding="utf-8"?>
-<w:hdr xmlns:wpc="http://schemas.microsoft.com/office/word/2010/wordprocessingCanvas" xmlns:cx="http://schemas.microsoft.com/office/drawing/2014/chartex" xmlns:cx1="http://schemas.microsoft.com/office/drawing/2015/9/8/chartex" xmlns:cx2="http://schemas.microsoft.com/office/drawing/2015/10/21/chartex" xmlns:cx3="http://schemas.microsoft.com/office/drawing/2016/5/9/chartex" xmlns:cx4="http://schemas.microsoft.com/office/drawing/2016/5/10/chartex" xmlns:cx5="http://schemas.microsoft.com/office/drawing/2016/5/11/chartex" xmlns:cx6="http://schemas.microsoft.com/office/drawing/2016/5/12/chartex" xmlns:cx7="http://schemas.microsoft.com/office/drawing/2016/5/13/chartex" xmlns:cx8="http://schemas.microsoft.com/office/drawing/2016/5/14/chartex" xmlns:mc="http://schemas.openxmlformats.org/markup-compatibility/2006" xmlns:aink="http://schemas.microsoft.com/office/drawing/2016/ink" xmlns:am3d="http://schemas.microsoft.com/office/drawing/2017/model3d" xmlns:o="urn:schemas-microsoft-com:office:office" xmlns:r="http://schemas.openxmlformats.org/officeDocument/2006/relationships" xmlns:m="http://schemas.openxmlformats.org/officeDocument/2006/math" xmlns:v="urn:schemas-microsoft-com:vml" xmlns:wp14="http://schemas.microsoft.com/office/word/2010/wordprocessingDrawing" xmlns:wp="http://schemas.openxmlformats.org/drawingml/2006/wordprocessingDrawing" xmlns:w10="urn:schemas-microsoft-com:office:word" xmlns:w="http://schemas.openxmlformats.org/wordprocessingml/2006/main" xmlns:w14="http://schemas.microsoft.com/office/word/2010/wordml" xmlns:w15="http://schemas.microsoft.com/office/word/2012/wordml" xmlns:w16se="http://schemas.microsoft.com/office/word/2015/wordml/symex" xmlns:wpg="http://schemas.microsoft.com/office/word/2010/wordprocessingGroup" xmlns:wpi="http://schemas.microsoft.com/office/word/2010/wordprocessingInk" xmlns:wne="http://schemas.microsoft.com/office/word/2006/wordml" xmlns:wps="http://schemas.microsoft.com/office/word/2010/wordprocessingShape" mc:Ignorable="w14 w15 w16se wp14">
+<w:hdr xmlns:wpc="http://schemas.microsoft.com/office/word/2010/wordprocessingCanvas" xmlns:cx="http://schemas.microsoft.com/office/drawing/2014/chartex" xmlns:cx1="http://schemas.microsoft.com/office/drawing/2015/9/8/chartex" xmlns:cx2="http://schemas.microsoft.com/office/drawing/2015/10/21/chartex" xmlns:cx3="http://schemas.microsoft.com/office/drawing/2016/5/9/chartex" xmlns:cx4="http://schemas.microsoft.com/office/drawing/2016/5/10/chartex" xmlns:cx5="http://schemas.microsoft.com/office/drawing/2016/5/11/chartex" xmlns:cx6="http://schemas.microsoft.com/office/drawing/2016/5/12/chartex" xmlns:cx7="http://schemas.microsoft.com/office/drawing/2016/5/13/chartex" xmlns:cx8="http://schemas.microsoft.com/office/drawing/2016/5/14/chartex" xmlns:mc="http://schemas.openxmlformats.org/markup-compatibility/2006" xmlns:aink="http://schemas.microsoft.com/office/drawing/2016/ink" xmlns:am3d="http://schemas.microsoft.com/office/drawing/2017/model3d" xmlns:o="urn:schemas-microsoft-com:office:office" xmlns:r="http://schemas.openxmlformats.org/officeDocument/2006/relationships" xmlns:m="http://schemas.openxmlformats.org/officeDocument/2006/math" xmlns:v="urn:schemas-microsoft-com:vml" xmlns:wp14="http://schemas.microsoft.com/office/word/2010/wordprocessingDrawing" xmlns:wp="http://schemas.openxmlformats.org/drawingml/2006/wordprocessingDrawing" xmlns:w10="urn:schemas-microsoft-com:office:word" xmlns:w="http://schemas.openxmlformats.org/wordprocessingml/2006/main" xmlns:w14="http://schemas.microsoft.com/office/word/2010/wordml" xmlns:w15="http://schemas.microsoft.com/office/word/2012/wordml" xmlns:w16cex="http://schemas.microsoft.com/office/word/2018/wordml/cex" xmlns:w16cid="http://schemas.microsoft.com/office/word/2016/wordml/cid" xmlns:w16="http://schemas.microsoft.com/office/word/2018/wordml" xmlns:w16se="http://schemas.microsoft.com/office/word/2015/wordml/symex" xmlns:wpg="http://schemas.microsoft.com/office/word/2010/wordprocessingGroup" xmlns:wpi="http://schemas.microsoft.com/office/word/2010/wordprocessingInk" xmlns:wne="http://schemas.microsoft.com/office/word/2006/wordml" xmlns:wps="http://schemas.microsoft.com/office/word/2010/wordprocessingShape" mc:Ignorable="w14 w15 w16se w16cid w16 w16cex wp14">
   <w:p>
     <w:pPr>
       <w:pStyle w:val="a3"/>
@@ -5530,7 +5425,7 @@
 </file>
 
 <file path=word/numbering.xml><?xml version="1.0" encoding="utf-8"?>
-<w:numbering xmlns:wpc="http://schemas.microsoft.com/office/word/2010/wordprocessingCanvas" xmlns:cx="http://schemas.microsoft.com/office/drawing/2014/chartex" xmlns:cx1="http://schemas.microsoft.com/office/drawing/2015/9/8/chartex" xmlns:cx2="http://schemas.microsoft.com/office/drawing/2015/10/21/chartex" xmlns:cx3="http://schemas.microsoft.com/office/drawing/2016/5/9/chartex" xmlns:cx4="http://schemas.microsoft.com/office/drawing/2016/5/10/chartex" xmlns:cx5="http://schemas.microsoft.com/office/drawing/2016/5/11/chartex" xmlns:cx6="http://schemas.microsoft.com/office/drawing/2016/5/12/chartex" xmlns:cx7="http://schemas.microsoft.com/office/drawing/2016/5/13/chartex" xmlns:cx8="http://schemas.microsoft.com/office/drawing/2016/5/14/chartex" xmlns:mc="http://schemas.openxmlformats.org/markup-compatibility/2006" xmlns:aink="http://schemas.microsoft.com/office/drawing/2016/ink" xmlns:am3d="http://schemas.microsoft.com/office/drawing/2017/model3d" xmlns:o="urn:schemas-microsoft-com:office:office" xmlns:r="http://schemas.openxmlformats.org/officeDocument/2006/relationships" xmlns:m="http://schemas.openxmlformats.org/officeDocument/2006/math" xmlns:v="urn:schemas-microsoft-com:vml" xmlns:wp14="http://schemas.microsoft.com/office/word/2010/wordprocessingDrawing" xmlns:wp="http://schemas.openxmlformats.org/drawingml/2006/wordprocessingDrawing" xmlns:w10="urn:schemas-microsoft-com:office:word" xmlns:w="http://schemas.openxmlformats.org/wordprocessingml/2006/main" xmlns:w14="http://schemas.microsoft.com/office/word/2010/wordml" xmlns:w15="http://schemas.microsoft.com/office/word/2012/wordml" xmlns:w16se="http://schemas.microsoft.com/office/word/2015/wordml/symex" xmlns:wpg="http://schemas.microsoft.com/office/word/2010/wordprocessingGroup" xmlns:wpi="http://schemas.microsoft.com/office/word/2010/wordprocessingInk" xmlns:wne="http://schemas.microsoft.com/office/word/2006/wordml" xmlns:wps="http://schemas.microsoft.com/office/word/2010/wordprocessingShape" mc:Ignorable="w14 w15 w16se wp14">
+<w:numbering xmlns:wpc="http://schemas.microsoft.com/office/word/2010/wordprocessingCanvas" xmlns:cx="http://schemas.microsoft.com/office/drawing/2014/chartex" xmlns:cx1="http://schemas.microsoft.com/office/drawing/2015/9/8/chartex" xmlns:cx2="http://schemas.microsoft.com/office/drawing/2015/10/21/chartex" xmlns:cx3="http://schemas.microsoft.com/office/drawing/2016/5/9/chartex" xmlns:cx4="http://schemas.microsoft.com/office/drawing/2016/5/10/chartex" xmlns:cx5="http://schemas.microsoft.com/office/drawing/2016/5/11/chartex" xmlns:cx6="http://schemas.microsoft.com/office/drawing/2016/5/12/chartex" xmlns:cx7="http://schemas.microsoft.com/office/drawing/2016/5/13/chartex" xmlns:cx8="http://schemas.microsoft.com/office/drawing/2016/5/14/chartex" xmlns:mc="http://schemas.openxmlformats.org/markup-compatibility/2006" xmlns:aink="http://schemas.microsoft.com/office/drawing/2016/ink" xmlns:am3d="http://schemas.microsoft.com/office/drawing/2017/model3d" xmlns:o="urn:schemas-microsoft-com:office:office" xmlns:r="http://schemas.openxmlformats.org/officeDocument/2006/relationships" xmlns:m="http://schemas.openxmlformats.org/officeDocument/2006/math" xmlns:v="urn:schemas-microsoft-com:vml" xmlns:wp14="http://schemas.microsoft.com/office/word/2010/wordprocessingDrawing" xmlns:wp="http://schemas.openxmlformats.org/drawingml/2006/wordprocessingDrawing" xmlns:w10="urn:schemas-microsoft-com:office:word" xmlns:w="http://schemas.openxmlformats.org/wordprocessingml/2006/main" xmlns:w14="http://schemas.microsoft.com/office/word/2010/wordml" xmlns:w15="http://schemas.microsoft.com/office/word/2012/wordml" xmlns:w16cex="http://schemas.microsoft.com/office/word/2018/wordml/cex" xmlns:w16cid="http://schemas.microsoft.com/office/word/2016/wordml/cid" xmlns:w16="http://schemas.microsoft.com/office/word/2018/wordml" xmlns:w16se="http://schemas.microsoft.com/office/word/2015/wordml/symex" xmlns:wpg="http://schemas.microsoft.com/office/word/2010/wordprocessingGroup" xmlns:wpi="http://schemas.microsoft.com/office/word/2010/wordprocessingInk" xmlns:wne="http://schemas.microsoft.com/office/word/2006/wordml" xmlns:wps="http://schemas.microsoft.com/office/word/2010/wordprocessingShape" mc:Ignorable="w14 w15 w16se w16cid w16 w16cex wp14">
   <w:abstractNum w:abstractNumId="0" w15:restartNumberingAfterBreak="0">
     <w:nsid w:val="05AD7B9B"/>
     <w:multiLevelType w:val="hybridMultilevel"/>
@@ -9324,7 +9219,7 @@
 </file>
 
 <file path=word/styles.xml><?xml version="1.0" encoding="utf-8"?>
-<w:styles xmlns:mc="http://schemas.openxmlformats.org/markup-compatibility/2006" xmlns:r="http://schemas.openxmlformats.org/officeDocument/2006/relationships" xmlns:w="http://schemas.openxmlformats.org/wordprocessingml/2006/main" xmlns:w14="http://schemas.microsoft.com/office/word/2010/wordml" xmlns:w15="http://schemas.microsoft.com/office/word/2012/wordml" xmlns:w16se="http://schemas.microsoft.com/office/word/2015/wordml/symex" mc:Ignorable="w14 w15 w16se">
+<w:styles xmlns:mc="http://schemas.openxmlformats.org/markup-compatibility/2006" xmlns:r="http://schemas.openxmlformats.org/officeDocument/2006/relationships" xmlns:w="http://schemas.openxmlformats.org/wordprocessingml/2006/main" xmlns:w14="http://schemas.microsoft.com/office/word/2010/wordml" xmlns:w15="http://schemas.microsoft.com/office/word/2012/wordml" xmlns:w16cex="http://schemas.microsoft.com/office/word/2018/wordml/cex" xmlns:w16cid="http://schemas.microsoft.com/office/word/2016/wordml/cid" xmlns:w16="http://schemas.microsoft.com/office/word/2018/wordml" xmlns:w16se="http://schemas.microsoft.com/office/word/2015/wordml/symex" mc:Ignorable="w14 w15 w16se w16cid w16 w16cex">
   <w:docDefaults>
     <w:rPrDefault>
       <w:rPr>
@@ -9340,7 +9235,7 @@
       </w:pPr>
     </w:pPrDefault>
   </w:docDefaults>
-  <w:latentStyles w:defLockedState="0" w:defUIPriority="99" w:defSemiHidden="0" w:defUnhideWhenUsed="0" w:defQFormat="0" w:count="375">
+  <w:latentStyles w:defLockedState="0" w:defUIPriority="99" w:defSemiHidden="0" w:defUnhideWhenUsed="0" w:defQFormat="0" w:count="376">
     <w:lsdException w:name="Normal" w:uiPriority="0" w:qFormat="1"/>
     <w:lsdException w:name="heading 1" w:uiPriority="9" w:qFormat="1"/>
     <w:lsdException w:name="heading 2" w:semiHidden="1" w:uiPriority="9" w:unhideWhenUsed="1" w:qFormat="1"/>
@@ -9446,7 +9341,6 @@
     <w:lsdException w:name="HTML Sample" w:semiHidden="1" w:unhideWhenUsed="1"/>
     <w:lsdException w:name="HTML Typewriter" w:semiHidden="1" w:unhideWhenUsed="1"/>
     <w:lsdException w:name="HTML Variable" w:semiHidden="1" w:unhideWhenUsed="1"/>
-    <w:lsdException w:name="Normal Table" w:semiHidden="1" w:unhideWhenUsed="1"/>
     <w:lsdException w:name="annotation subject" w:semiHidden="1" w:unhideWhenUsed="1"/>
     <w:lsdException w:name="No List" w:semiHidden="1" w:unhideWhenUsed="1"/>
     <w:lsdException w:name="Outline List 1" w:semiHidden="1" w:unhideWhenUsed="1"/>
@@ -9493,10 +9387,8 @@
     <w:lsdException w:name="Table Subtle 2" w:semiHidden="1" w:unhideWhenUsed="1"/>
     <w:lsdException w:name="Table Web 1" w:semiHidden="1" w:unhideWhenUsed="1"/>
     <w:lsdException w:name="Table Web 2" w:semiHidden="1" w:unhideWhenUsed="1"/>
-    <w:lsdException w:name="Table Web 3" w:semiHidden="1" w:unhideWhenUsed="1"/>
     <w:lsdException w:name="Balloon Text" w:semiHidden="1" w:unhideWhenUsed="1"/>
     <w:lsdException w:name="Table Grid" w:uiPriority="59"/>
-    <w:lsdException w:name="Table Theme" w:semiHidden="1" w:unhideWhenUsed="1"/>
     <w:lsdException w:name="Placeholder Text" w:semiHidden="1"/>
     <w:lsdException w:name="No Spacing" w:uiPriority="1"/>
     <w:lsdException w:name="Light Shading" w:uiPriority="60"/>
@@ -9716,6 +9608,7 @@
     <w:lsdException w:name="Smart Hyperlink" w:semiHidden="1" w:unhideWhenUsed="1"/>
     <w:lsdException w:name="Hashtag" w:semiHidden="1" w:unhideWhenUsed="1"/>
     <w:lsdException w:name="Unresolved Mention" w:semiHidden="1" w:unhideWhenUsed="1"/>
+    <w:lsdException w:name="Smart Link" w:semiHidden="1" w:unhideWhenUsed="1"/>
   </w:latentStyles>
   <w:style w:type="paragraph" w:default="1" w:styleId="a">
     <w:name w:val="Normal"/>

</xml_diff>